<commit_message>
Update the META_LAST_UPDATE values in test inputs.
</commit_message>
<xml_diff>
--- a/test/inputs/SDG_Metadata_Authoring_Tool__Word_v2.1.docx
+++ b/test/inputs/SDG_Metadata_Authoring_Tool__Word_v2.1.docx
@@ -1,6 +1,6 @@
 
 <file path=word/document.xml><?xml version="1.0" encoding="utf-8"?>
-<w:document xmlns:wpc="http://schemas.microsoft.com/office/word/2010/wordprocessingCanvas" xmlns:cx="http://schemas.microsoft.com/office/drawing/2014/chartex" xmlns:cx1="http://schemas.microsoft.com/office/drawing/2015/9/8/chartex" xmlns:cx2="http://schemas.microsoft.com/office/drawing/2015/10/21/chartex" xmlns:cx3="http://schemas.microsoft.com/office/drawing/2016/5/9/chartex" xmlns:cx4="http://schemas.microsoft.com/office/drawing/2016/5/10/chartex" xmlns:cx5="http://schemas.microsoft.com/office/drawing/2016/5/11/chartex" xmlns:cx6="http://schemas.microsoft.com/office/drawing/2016/5/12/chartex" xmlns:cx7="http://schemas.microsoft.com/office/drawing/2016/5/13/chartex" xmlns:cx8="http://schemas.microsoft.com/office/drawing/2016/5/14/chartex" xmlns:mc="http://schemas.openxmlformats.org/markup-compatibility/2006" xmlns:aink="http://schemas.microsoft.com/office/drawing/2016/ink" xmlns:am3d="http://schemas.microsoft.com/office/drawing/2017/model3d" xmlns:o="urn:schemas-microsoft-com:office:office" xmlns:r="http://schemas.openxmlformats.org/officeDocument/2006/relationships" xmlns:m="http://schemas.openxmlformats.org/officeDocument/2006/math" xmlns:v="urn:schemas-microsoft-com:vml" xmlns:wp14="http://schemas.microsoft.com/office/word/2010/wordprocessingDrawing" xmlns:wp="http://schemas.openxmlformats.org/drawingml/2006/wordprocessingDrawing" xmlns:w10="urn:schemas-microsoft-com:office:word" xmlns:w="http://schemas.openxmlformats.org/wordprocessingml/2006/main" xmlns:w14="http://schemas.microsoft.com/office/word/2010/wordml" xmlns:w15="http://schemas.microsoft.com/office/word/2012/wordml" xmlns:w16cex="http://schemas.microsoft.com/office/word/2018/wordml/cex" xmlns:w16cid="http://schemas.microsoft.com/office/word/2016/wordml/cid" xmlns:w16="http://schemas.microsoft.com/office/word/2018/wordml" xmlns:w16se="http://schemas.microsoft.com/office/word/2015/wordml/symex" xmlns:wpg="http://schemas.microsoft.com/office/word/2010/wordprocessingGroup" xmlns:wpi="http://schemas.microsoft.com/office/word/2010/wordprocessingInk" xmlns:wne="http://schemas.microsoft.com/office/word/2006/wordml" xmlns:wps="http://schemas.microsoft.com/office/word/2010/wordprocessingShape" mc:Ignorable="w14 w15 w16se w16cid w16 w16cex wp14">
+<w:document xmlns:wpc="http://schemas.microsoft.com/office/word/2010/wordprocessingCanvas" xmlns:cx="http://schemas.microsoft.com/office/drawing/2014/chartex" xmlns:cx1="http://schemas.microsoft.com/office/drawing/2015/9/8/chartex" xmlns:cx2="http://schemas.microsoft.com/office/drawing/2015/10/21/chartex" xmlns:cx3="http://schemas.microsoft.com/office/drawing/2016/5/9/chartex" xmlns:cx4="http://schemas.microsoft.com/office/drawing/2016/5/10/chartex" xmlns:cx5="http://schemas.microsoft.com/office/drawing/2016/5/11/chartex" xmlns:cx6="http://schemas.microsoft.com/office/drawing/2016/5/12/chartex" xmlns:cx7="http://schemas.microsoft.com/office/drawing/2016/5/13/chartex" xmlns:cx8="http://schemas.microsoft.com/office/drawing/2016/5/14/chartex" xmlns:mc="http://schemas.openxmlformats.org/markup-compatibility/2006" xmlns:aink="http://schemas.microsoft.com/office/drawing/2016/ink" xmlns:am3d="http://schemas.microsoft.com/office/drawing/2017/model3d" xmlns:o="urn:schemas-microsoft-com:office:office" xmlns:r="http://schemas.openxmlformats.org/officeDocument/2006/relationships" xmlns:m="http://schemas.openxmlformats.org/officeDocument/2006/math" xmlns:v="urn:schemas-microsoft-com:vml" xmlns:wp14="http://schemas.microsoft.com/office/word/2010/wordprocessingDrawing" xmlns:wp="http://schemas.openxmlformats.org/drawingml/2006/wordprocessingDrawing" xmlns:w10="urn:schemas-microsoft-com:office:word" xmlns:w="http://schemas.openxmlformats.org/wordprocessingml/2006/main" xmlns:w14="http://schemas.microsoft.com/office/word/2010/wordml" xmlns:w15="http://schemas.microsoft.com/office/word/2012/wordml" xmlns:w16cex="http://schemas.microsoft.com/office/word/2018/wordml/cex" xmlns:w16cid="http://schemas.microsoft.com/office/word/2016/wordml/cid" xmlns:w16="http://schemas.microsoft.com/office/word/2018/wordml" xmlns:w16sdtdh="http://schemas.microsoft.com/office/word/2020/wordml/sdtdatahash" xmlns:w16se="http://schemas.microsoft.com/office/word/2015/wordml/symex" xmlns:wpg="http://schemas.microsoft.com/office/word/2010/wordprocessingGroup" xmlns:wpi="http://schemas.microsoft.com/office/word/2010/wordprocessingInk" xmlns:wne="http://schemas.microsoft.com/office/word/2006/wordml" xmlns:wps="http://schemas.microsoft.com/office/word/2010/wordprocessingShape" mc:Ignorable="w14 w15 w16se w16cid w16 w16cex w16sdtdh wp14">
   <w:body>
     <w:p>
       <w:pPr>
@@ -2666,7 +2666,7 @@
           </w:tcPr>
           <w:p>
             <w:r>
-              <w:t>6</w:t>
+              <w:t>2022-01-01</w:t>
             </w:r>
           </w:p>
         </w:tc>
@@ -2760,21 +2760,7 @@
               <w:rPr>
                 <w:rFonts w:ascii="Calibri" w:eastAsia="Times New Roman" w:hAnsi="Calibri" w:cs="Calibri"/>
               </w:rPr>
-              <w:t xml:space="preserve">0.g. International </w:t>
-            </w:r>
-            <w:proofErr w:type="spellStart"/>
-            <w:r>
-              <w:rPr>
-                <w:rFonts w:ascii="Calibri" w:eastAsia="Times New Roman" w:hAnsi="Calibri" w:cs="Calibri"/>
-              </w:rPr>
-              <w:t>organisations</w:t>
-            </w:r>
-            <w:proofErr w:type="spellEnd"/>
-            <w:r>
-              <w:rPr>
-                <w:rFonts w:ascii="Calibri" w:eastAsia="Times New Roman" w:hAnsi="Calibri" w:cs="Calibri"/>
-              </w:rPr>
-              <w:t>(s) responsible for global monitoring</w:t>
+              <w:t>0.g. International organisations(s) responsible for global monitoring</w:t>
             </w:r>
           </w:p>
         </w:tc>
@@ -2997,16 +2983,8 @@
               <w:rPr>
                 <w:rFonts w:ascii="Calibri" w:eastAsia="Times New Roman" w:hAnsi="Calibri" w:cs="Calibri"/>
               </w:rPr>
-              <w:t xml:space="preserve">1.a. </w:t>
-            </w:r>
-            <w:proofErr w:type="spellStart"/>
-            <w:r>
-              <w:rPr>
-                <w:rFonts w:ascii="Calibri" w:eastAsia="Times New Roman" w:hAnsi="Calibri" w:cs="Calibri"/>
-              </w:rPr>
-              <w:t>Organisation</w:t>
-            </w:r>
-            <w:proofErr w:type="spellEnd"/>
+              <w:t>1.a. Organisation</w:t>
+            </w:r>
           </w:p>
         </w:tc>
         <w:tc>
@@ -3103,7 +3081,6 @@
               </w:rPr>
               <w:t xml:space="preserve">1.c. Contact </w:t>
             </w:r>
-            <w:proofErr w:type="spellStart"/>
             <w:r>
               <w:rPr>
                 <w:rFonts w:ascii="Calibri" w:eastAsia="Times New Roman" w:hAnsi="Calibri" w:cs="Calibri"/>
@@ -3114,14 +3091,7 @@
               <w:rPr>
                 <w:rFonts w:ascii="Calibri" w:eastAsia="Times New Roman" w:hAnsi="Calibri" w:cs="Calibri"/>
               </w:rPr>
-              <w:t>rganisation</w:t>
-            </w:r>
-            <w:proofErr w:type="spellEnd"/>
-            <w:r>
-              <w:rPr>
-                <w:rFonts w:ascii="Calibri" w:eastAsia="Times New Roman" w:hAnsi="Calibri" w:cs="Calibri"/>
-              </w:rPr>
-              <w:t xml:space="preserve"> </w:t>
+              <w:t xml:space="preserve">rganisation </w:t>
             </w:r>
             <w:r>
               <w:rPr>
@@ -4759,21 +4729,7 @@
               <w:rPr>
                 <w:rFonts w:ascii="Calibri" w:eastAsia="Times New Roman" w:hAnsi="Calibri" w:cs="Calibri"/>
               </w:rPr>
-              <w:t>4.f. Treatment of missing values (</w:t>
-            </w:r>
-            <w:proofErr w:type="spellStart"/>
-            <w:r>
-              <w:rPr>
-                <w:rFonts w:ascii="Calibri" w:eastAsia="Times New Roman" w:hAnsi="Calibri" w:cs="Calibri"/>
-              </w:rPr>
-              <w:t>i</w:t>
-            </w:r>
-            <w:proofErr w:type="spellEnd"/>
-            <w:r>
-              <w:rPr>
-                <w:rFonts w:ascii="Calibri" w:eastAsia="Times New Roman" w:hAnsi="Calibri" w:cs="Calibri"/>
-              </w:rPr>
-              <w:t>) at country level and (ii) at regional level</w:t>
+              <w:t>4.f. Treatment of missing values (i) at country level and (ii) at regional level</w:t>
             </w:r>
           </w:p>
         </w:tc>
@@ -5855,9 +5811,26 @@
           <w:i/>
           <w:iCs/>
         </w:rPr>
-        <w:t xml:space="preserve">0.g. International </w:t>
-      </w:r>
-      <w:proofErr w:type="spellStart"/>
+        <w:t>0.g. International organisations(s) responsible for global monitoring</w:t>
+      </w:r>
+      <w:r>
+        <w:t xml:space="preserve">: </w:t>
+      </w:r>
+      <w:r>
+        <w:rPr>
+          <w:highlight w:val="yellow"/>
+        </w:rPr>
+        <w:t xml:space="preserve">Global reporting: </w:t>
+      </w:r>
+      <w:r>
+        <w:t xml:space="preserve">International organizations (departments/offices) responsible for monitoring this indicator at the global level.  </w:t>
+      </w:r>
+      <w:r>
+        <w:rPr>
+          <w:highlight w:val="yellow"/>
+        </w:rPr>
+        <w:t>Country reporting: This concept has no national counterpart.</w:t>
+      </w:r>
       <w:r>
         <w:rPr>
           <w:b/>
@@ -5865,9 +5838,10 @@
           <w:i/>
           <w:iCs/>
         </w:rPr>
-        <w:t>organisations</w:t>
-      </w:r>
-      <w:proofErr w:type="spellEnd"/>
+        <w:tab/>
+      </w:r>
+    </w:p>
+    <w:p>
       <w:r>
         <w:rPr>
           <w:b/>
@@ -5875,67 +5849,13 @@
           <w:i/>
           <w:iCs/>
         </w:rPr>
-        <w:t>(s) responsible for global monitoring</w:t>
+        <w:t>1.a. Organisation</w:t>
       </w:r>
       <w:r>
         <w:t xml:space="preserve">: </w:t>
       </w:r>
       <w:r>
-        <w:rPr>
-          <w:highlight w:val="yellow"/>
-        </w:rPr>
-        <w:t xml:space="preserve">Global reporting: </w:t>
-      </w:r>
-      <w:r>
-        <w:t xml:space="preserve">International organizations (departments/offices) responsible for monitoring this indicator at the global level.  </w:t>
-      </w:r>
-      <w:r>
-        <w:rPr>
-          <w:highlight w:val="yellow"/>
-        </w:rPr>
-        <w:t>Country reporting: This concept has no national counterpart.</w:t>
-      </w:r>
-      <w:r>
-        <w:rPr>
-          <w:b/>
-          <w:bCs/>
-          <w:i/>
-          <w:iCs/>
-        </w:rPr>
-        <w:tab/>
-      </w:r>
-    </w:p>
-    <w:p>
-      <w:r>
-        <w:rPr>
-          <w:b/>
-          <w:bCs/>
-          <w:i/>
-          <w:iCs/>
-        </w:rPr>
-        <w:t xml:space="preserve">1.a. </w:t>
-      </w:r>
-      <w:proofErr w:type="spellStart"/>
-      <w:r>
-        <w:rPr>
-          <w:b/>
-          <w:bCs/>
-          <w:i/>
-          <w:iCs/>
-        </w:rPr>
-        <w:t>Organisation</w:t>
-      </w:r>
-      <w:proofErr w:type="spellEnd"/>
-      <w:r>
-        <w:t xml:space="preserve">: </w:t>
-      </w:r>
-      <w:proofErr w:type="spellStart"/>
-      <w:r>
-        <w:t>Organisation</w:t>
-      </w:r>
-      <w:proofErr w:type="spellEnd"/>
-      <w:r>
-        <w:t xml:space="preserve"> unit information of the contact points for the data or metadata.</w:t>
+        <w:t>Organisation unit information of the contact points for the data or metadata.</w:t>
       </w:r>
     </w:p>
     <w:p>
@@ -6504,15 +6424,7 @@
         <w:t xml:space="preserve">: </w:t>
       </w:r>
       <w:r>
-        <w:t xml:space="preserve">Description of the set of rules or other formal set of instructions assigning responsibility as well as the authority to an </w:t>
-      </w:r>
-      <w:proofErr w:type="spellStart"/>
-      <w:r>
-        <w:t>organisation</w:t>
-      </w:r>
-      <w:proofErr w:type="spellEnd"/>
-      <w:r>
-        <w:t xml:space="preserve"> for the collection, processing, and dissemination of statistics for this indicator.</w:t>
+        <w:t>Description of the set of rules or other formal set of instructions assigning responsibility as well as the authority to an organisation for the collection, processing, and dissemination of statistics for this indicator.</w:t>
       </w:r>
       <w:r>
         <w:rPr>
@@ -6711,27 +6623,7 @@
           <w:i/>
           <w:iCs/>
         </w:rPr>
-        <w:t>4.f. Treatment of missing values (</w:t>
-      </w:r>
-      <w:proofErr w:type="spellStart"/>
-      <w:r>
-        <w:rPr>
-          <w:b/>
-          <w:bCs/>
-          <w:i/>
-          <w:iCs/>
-        </w:rPr>
-        <w:t>i</w:t>
-      </w:r>
-      <w:proofErr w:type="spellEnd"/>
-      <w:r>
-        <w:rPr>
-          <w:b/>
-          <w:bCs/>
-          <w:i/>
-          <w:iCs/>
-        </w:rPr>
-        <w:t>) at country level and (ii) at regional level</w:t>
+        <w:t>4.f. Treatment of missing values (i) at country level and (ii) at regional level</w:t>
       </w:r>
       <w:r>
         <w:t xml:space="preserve">: </w:t>
@@ -6854,21 +6746,7 @@
         <w:rPr>
           <w:highlight w:val="yellow"/>
         </w:rPr>
-        <w:t xml:space="preserve">Description of systems and frameworks in place within an </w:t>
-      </w:r>
-      <w:proofErr w:type="spellStart"/>
-      <w:r>
-        <w:rPr>
-          <w:highlight w:val="yellow"/>
-        </w:rPr>
-        <w:t>organisation</w:t>
-      </w:r>
-      <w:proofErr w:type="spellEnd"/>
-      <w:r>
-        <w:rPr>
-          <w:highlight w:val="yellow"/>
-        </w:rPr>
-        <w:t xml:space="preserve"> to manage the quality of statistical products and processes.</w:t>
+        <w:t>Description of systems and frameworks in place within an organisation to manage the quality of statistical products and processes.</w:t>
       </w:r>
     </w:p>
     <w:p>
@@ -6935,21 +6813,7 @@
         <w:rPr>
           <w:highlight w:val="yellow"/>
         </w:rPr>
-        <w:t xml:space="preserve">Description of practices and guidelines focusing on quality in general and dealing with quality of statistical </w:t>
-      </w:r>
-      <w:proofErr w:type="spellStart"/>
-      <w:r>
-        <w:rPr>
-          <w:highlight w:val="yellow"/>
-        </w:rPr>
-        <w:t>programmes</w:t>
-      </w:r>
-      <w:proofErr w:type="spellEnd"/>
-      <w:r>
-        <w:rPr>
-          <w:highlight w:val="yellow"/>
-        </w:rPr>
-        <w:t xml:space="preserve"> at your agency, including measures for ensuring the efficient use of resources.</w:t>
+        <w:t>Description of practices and guidelines focusing on quality in general and dealing with quality of statistical programmes at your agency, including measures for ensuring the efficient use of resources.</w:t>
       </w:r>
     </w:p>
     <w:p>
@@ -7085,23 +6949,7 @@
           <w:sz w:val="22"/>
           <w:szCs w:val="22"/>
         </w:rPr>
-        <w:t xml:space="preserve">Indicate for how many countries the data for this indicator are already currently available on a regular basis. Data availability by regional breakdowns and time periods can also be </w:t>
-      </w:r>
-      <w:proofErr w:type="spellStart"/>
-      <w:r>
-        <w:rPr>
-          <w:sz w:val="22"/>
-          <w:szCs w:val="22"/>
-        </w:rPr>
-        <w:t>descibed</w:t>
-      </w:r>
-      <w:proofErr w:type="spellEnd"/>
-      <w:r>
-        <w:rPr>
-          <w:sz w:val="22"/>
-          <w:szCs w:val="22"/>
-        </w:rPr>
-        <w:t xml:space="preserve"> here. Describe the specification of the dimensions and levels used for disaggregation of the indicator (e.g., income, sex, age group, geographic location, disability status, etc.). </w:t>
+        <w:t xml:space="preserve">Indicate for how many countries the data for this indicator are already currently available on a regular basis. Data availability by regional breakdowns and time periods can also be descibed here. Describe the specification of the dimensions and levels used for disaggregation of the indicator (e.g., income, sex, age group, geographic location, disability status, etc.). </w:t>
       </w:r>
       <w:r>
         <w:rPr>
@@ -7109,25 +6957,7 @@
           <w:szCs w:val="22"/>
           <w:highlight w:val="yellow"/>
         </w:rPr>
-        <w:t xml:space="preserve">National reporting: Data availability by sub-national breakdowns and time periods can be </w:t>
-      </w:r>
-      <w:proofErr w:type="spellStart"/>
-      <w:r>
-        <w:rPr>
-          <w:sz w:val="22"/>
-          <w:szCs w:val="22"/>
-          <w:highlight w:val="yellow"/>
-        </w:rPr>
-        <w:t>descibed</w:t>
-      </w:r>
-      <w:proofErr w:type="spellEnd"/>
-      <w:r>
-        <w:rPr>
-          <w:sz w:val="22"/>
-          <w:szCs w:val="22"/>
-          <w:highlight w:val="yellow"/>
-        </w:rPr>
-        <w:t xml:space="preserve"> here. Describe the specification of the dimensions and levels used for disaggregation of the indicator (e.g., income, sex, age group, geographic location, disability status, etc.).</w:t>
+        <w:t>National reporting: Data availability by sub-national breakdowns and time periods can be descibed here. Describe the specification of the dimensions and levels used for disaggregation of the indicator (e.g., income, sex, age group, geographic location, disability status, etc.).</w:t>
       </w:r>
     </w:p>
     <w:p>
@@ -7162,15 +6992,7 @@
         <w:t xml:space="preserve"> </w:t>
       </w:r>
       <w:r>
-        <w:t xml:space="preserve">Explanation on the differences between country produced and internationally estimated data on this indicator, highlighting and </w:t>
-      </w:r>
-      <w:proofErr w:type="spellStart"/>
-      <w:r>
-        <w:t>summarising</w:t>
-      </w:r>
-      <w:proofErr w:type="spellEnd"/>
-      <w:r>
-        <w:t xml:space="preserve"> the main sources of differences.</w:t>
+        <w:t>Explanation on the differences between country produced and internationally estimated data on this indicator, highlighting and summarising the main sources of differences.</w:t>
       </w:r>
     </w:p>
     <w:p>
@@ -9962,17 +9784,8 @@
                 <w:rFonts w:ascii="Calibri" w:eastAsia="Times New Roman" w:hAnsi="Calibri" w:cs="Calibri"/>
                 <w:color w:val="000000"/>
               </w:rPr>
-              <w:t xml:space="preserve">IAEG-SDG Headers and </w:t>
-            </w:r>
-            <w:proofErr w:type="spellStart"/>
-            <w:r>
-              <w:rPr>
-                <w:rFonts w:ascii="Calibri" w:eastAsia="Times New Roman" w:hAnsi="Calibri" w:cs="Calibri"/>
-                <w:color w:val="000000"/>
-              </w:rPr>
-              <w:t>Subheaders</w:t>
-            </w:r>
-            <w:proofErr w:type="spellEnd"/>
+              <w:t>IAEG-SDG Headers and Subheaders</w:t>
+            </w:r>
           </w:p>
         </w:tc>
         <w:tc>
@@ -10337,23 +10150,7 @@
                 <w:rFonts w:ascii="Calibri" w:eastAsia="Times New Roman" w:hAnsi="Calibri" w:cs="Calibri"/>
                 <w:color w:val="000000"/>
               </w:rPr>
-              <w:t xml:space="preserve">0.g. International </w:t>
-            </w:r>
-            <w:proofErr w:type="spellStart"/>
-            <w:r>
-              <w:rPr>
-                <w:rFonts w:ascii="Calibri" w:eastAsia="Times New Roman" w:hAnsi="Calibri" w:cs="Calibri"/>
-                <w:color w:val="000000"/>
-              </w:rPr>
-              <w:t>organisations</w:t>
-            </w:r>
-            <w:proofErr w:type="spellEnd"/>
-            <w:r>
-              <w:rPr>
-                <w:rFonts w:ascii="Calibri" w:eastAsia="Times New Roman" w:hAnsi="Calibri" w:cs="Calibri"/>
-                <w:color w:val="000000"/>
-              </w:rPr>
-              <w:t>(s) responsible for global monitoring</w:t>
+              <w:t>0.g. International organisations(s) responsible for global monitoring</w:t>
             </w:r>
           </w:p>
         </w:tc>
@@ -10402,17 +10199,8 @@
                 <w:rFonts w:ascii="Calibri" w:eastAsia="Times New Roman" w:hAnsi="Calibri" w:cs="Calibri"/>
                 <w:color w:val="000000"/>
               </w:rPr>
-              <w:t xml:space="preserve">1.a. </w:t>
-            </w:r>
-            <w:proofErr w:type="spellStart"/>
-            <w:r>
-              <w:rPr>
-                <w:rFonts w:ascii="Calibri" w:eastAsia="Times New Roman" w:hAnsi="Calibri" w:cs="Calibri"/>
-                <w:color w:val="000000"/>
-              </w:rPr>
-              <w:t>Organisation</w:t>
-            </w:r>
-            <w:proofErr w:type="spellEnd"/>
+              <w:t>1.a. Organisation</w:t>
+            </w:r>
           </w:p>
         </w:tc>
       </w:tr>
@@ -10509,23 +10297,7 @@
                 <w:rFonts w:ascii="Calibri" w:eastAsia="Times New Roman" w:hAnsi="Calibri" w:cs="Calibri"/>
                 <w:color w:val="000000"/>
               </w:rPr>
-              <w:t xml:space="preserve">1.c. Contact </w:t>
-            </w:r>
-            <w:proofErr w:type="spellStart"/>
-            <w:r>
-              <w:rPr>
-                <w:rFonts w:ascii="Calibri" w:eastAsia="Times New Roman" w:hAnsi="Calibri" w:cs="Calibri"/>
-                <w:color w:val="000000"/>
-              </w:rPr>
-              <w:t>organisation</w:t>
-            </w:r>
-            <w:proofErr w:type="spellEnd"/>
-            <w:r>
-              <w:rPr>
-                <w:rFonts w:ascii="Calibri" w:eastAsia="Times New Roman" w:hAnsi="Calibri" w:cs="Calibri"/>
-                <w:color w:val="000000"/>
-              </w:rPr>
-              <w:t xml:space="preserve"> unit</w:t>
+              <w:t>1.c. Contact organisation unit</w:t>
             </w:r>
           </w:p>
         </w:tc>
@@ -11229,23 +11001,7 @@
                 <w:rFonts w:ascii="Calibri" w:eastAsia="Times New Roman" w:hAnsi="Calibri" w:cs="Calibri"/>
                 <w:color w:val="000000"/>
               </w:rPr>
-              <w:t>4.f. Treatment of missing values (</w:t>
-            </w:r>
-            <w:proofErr w:type="spellStart"/>
-            <w:r>
-              <w:rPr>
-                <w:rFonts w:ascii="Calibri" w:eastAsia="Times New Roman" w:hAnsi="Calibri" w:cs="Calibri"/>
-                <w:color w:val="000000"/>
-              </w:rPr>
-              <w:t>i</w:t>
-            </w:r>
-            <w:proofErr w:type="spellEnd"/>
-            <w:r>
-              <w:rPr>
-                <w:rFonts w:ascii="Calibri" w:eastAsia="Times New Roman" w:hAnsi="Calibri" w:cs="Calibri"/>
-                <w:color w:val="000000"/>
-              </w:rPr>
-              <w:t>) at country level and (ii) at regional level.</w:t>
+              <w:t>4.f. Treatment of missing values (i) at country level and (ii) at regional level.</w:t>
             </w:r>
           </w:p>
         </w:tc>
@@ -12343,7 +12099,7 @@
 </file>
 
 <file path=word/endnotes.xml><?xml version="1.0" encoding="utf-8"?>
-<w:endnotes xmlns:wpc="http://schemas.microsoft.com/office/word/2010/wordprocessingCanvas" xmlns:cx="http://schemas.microsoft.com/office/drawing/2014/chartex" xmlns:cx1="http://schemas.microsoft.com/office/drawing/2015/9/8/chartex" xmlns:cx2="http://schemas.microsoft.com/office/drawing/2015/10/21/chartex" xmlns:cx3="http://schemas.microsoft.com/office/drawing/2016/5/9/chartex" xmlns:cx4="http://schemas.microsoft.com/office/drawing/2016/5/10/chartex" xmlns:cx5="http://schemas.microsoft.com/office/drawing/2016/5/11/chartex" xmlns:cx6="http://schemas.microsoft.com/office/drawing/2016/5/12/chartex" xmlns:cx7="http://schemas.microsoft.com/office/drawing/2016/5/13/chartex" xmlns:cx8="http://schemas.microsoft.com/office/drawing/2016/5/14/chartex" xmlns:mc="http://schemas.openxmlformats.org/markup-compatibility/2006" xmlns:aink="http://schemas.microsoft.com/office/drawing/2016/ink" xmlns:am3d="http://schemas.microsoft.com/office/drawing/2017/model3d" xmlns:o="urn:schemas-microsoft-com:office:office" xmlns:r="http://schemas.openxmlformats.org/officeDocument/2006/relationships" xmlns:m="http://schemas.openxmlformats.org/officeDocument/2006/math" xmlns:v="urn:schemas-microsoft-com:vml" xmlns:wp14="http://schemas.microsoft.com/office/word/2010/wordprocessingDrawing" xmlns:wp="http://schemas.openxmlformats.org/drawingml/2006/wordprocessingDrawing" xmlns:w10="urn:schemas-microsoft-com:office:word" xmlns:w="http://schemas.openxmlformats.org/wordprocessingml/2006/main" xmlns:w14="http://schemas.microsoft.com/office/word/2010/wordml" xmlns:w15="http://schemas.microsoft.com/office/word/2012/wordml" xmlns:w16cex="http://schemas.microsoft.com/office/word/2018/wordml/cex" xmlns:w16cid="http://schemas.microsoft.com/office/word/2016/wordml/cid" xmlns:w16="http://schemas.microsoft.com/office/word/2018/wordml" xmlns:w16se="http://schemas.microsoft.com/office/word/2015/wordml/symex" xmlns:wpg="http://schemas.microsoft.com/office/word/2010/wordprocessingGroup" xmlns:wpi="http://schemas.microsoft.com/office/word/2010/wordprocessingInk" xmlns:wne="http://schemas.microsoft.com/office/word/2006/wordml" xmlns:wps="http://schemas.microsoft.com/office/word/2010/wordprocessingShape" mc:Ignorable="w14 w15 w16se w16cid w16 w16cex wp14">
+<w:endnotes xmlns:wpc="http://schemas.microsoft.com/office/word/2010/wordprocessingCanvas" xmlns:cx="http://schemas.microsoft.com/office/drawing/2014/chartex" xmlns:cx1="http://schemas.microsoft.com/office/drawing/2015/9/8/chartex" xmlns:cx2="http://schemas.microsoft.com/office/drawing/2015/10/21/chartex" xmlns:cx3="http://schemas.microsoft.com/office/drawing/2016/5/9/chartex" xmlns:cx4="http://schemas.microsoft.com/office/drawing/2016/5/10/chartex" xmlns:cx5="http://schemas.microsoft.com/office/drawing/2016/5/11/chartex" xmlns:cx6="http://schemas.microsoft.com/office/drawing/2016/5/12/chartex" xmlns:cx7="http://schemas.microsoft.com/office/drawing/2016/5/13/chartex" xmlns:cx8="http://schemas.microsoft.com/office/drawing/2016/5/14/chartex" xmlns:mc="http://schemas.openxmlformats.org/markup-compatibility/2006" xmlns:aink="http://schemas.microsoft.com/office/drawing/2016/ink" xmlns:am3d="http://schemas.microsoft.com/office/drawing/2017/model3d" xmlns:o="urn:schemas-microsoft-com:office:office" xmlns:r="http://schemas.openxmlformats.org/officeDocument/2006/relationships" xmlns:m="http://schemas.openxmlformats.org/officeDocument/2006/math" xmlns:v="urn:schemas-microsoft-com:vml" xmlns:wp14="http://schemas.microsoft.com/office/word/2010/wordprocessingDrawing" xmlns:wp="http://schemas.openxmlformats.org/drawingml/2006/wordprocessingDrawing" xmlns:w10="urn:schemas-microsoft-com:office:word" xmlns:w="http://schemas.openxmlformats.org/wordprocessingml/2006/main" xmlns:w14="http://schemas.microsoft.com/office/word/2010/wordml" xmlns:w15="http://schemas.microsoft.com/office/word/2012/wordml" xmlns:w16cex="http://schemas.microsoft.com/office/word/2018/wordml/cex" xmlns:w16cid="http://schemas.microsoft.com/office/word/2016/wordml/cid" xmlns:w16="http://schemas.microsoft.com/office/word/2018/wordml" xmlns:w16sdtdh="http://schemas.microsoft.com/office/word/2020/wordml/sdtdatahash" xmlns:w16se="http://schemas.microsoft.com/office/word/2015/wordml/symex" xmlns:wpg="http://schemas.microsoft.com/office/word/2010/wordprocessingGroup" xmlns:wpi="http://schemas.microsoft.com/office/word/2010/wordprocessingInk" xmlns:wne="http://schemas.microsoft.com/office/word/2006/wordml" xmlns:wps="http://schemas.microsoft.com/office/word/2010/wordprocessingShape" mc:Ignorable="w14 w15 w16se w16cid w16 w16cex w16sdtdh wp14">
   <w:endnote w:type="separator" w:id="-1">
     <w:p>
       <w:pPr>
@@ -12368,7 +12124,7 @@
 </file>
 
 <file path=word/footer1.xml><?xml version="1.0" encoding="utf-8"?>
-<w:ftr xmlns:wpc="http://schemas.microsoft.com/office/word/2010/wordprocessingCanvas" xmlns:cx="http://schemas.microsoft.com/office/drawing/2014/chartex" xmlns:cx1="http://schemas.microsoft.com/office/drawing/2015/9/8/chartex" xmlns:cx2="http://schemas.microsoft.com/office/drawing/2015/10/21/chartex" xmlns:cx3="http://schemas.microsoft.com/office/drawing/2016/5/9/chartex" xmlns:cx4="http://schemas.microsoft.com/office/drawing/2016/5/10/chartex" xmlns:cx5="http://schemas.microsoft.com/office/drawing/2016/5/11/chartex" xmlns:cx6="http://schemas.microsoft.com/office/drawing/2016/5/12/chartex" xmlns:cx7="http://schemas.microsoft.com/office/drawing/2016/5/13/chartex" xmlns:cx8="http://schemas.microsoft.com/office/drawing/2016/5/14/chartex" xmlns:mc="http://schemas.openxmlformats.org/markup-compatibility/2006" xmlns:aink="http://schemas.microsoft.com/office/drawing/2016/ink" xmlns:am3d="http://schemas.microsoft.com/office/drawing/2017/model3d" xmlns:o="urn:schemas-microsoft-com:office:office" xmlns:r="http://schemas.openxmlformats.org/officeDocument/2006/relationships" xmlns:m="http://schemas.openxmlformats.org/officeDocument/2006/math" xmlns:v="urn:schemas-microsoft-com:vml" xmlns:wp14="http://schemas.microsoft.com/office/word/2010/wordprocessingDrawing" xmlns:wp="http://schemas.openxmlformats.org/drawingml/2006/wordprocessingDrawing" xmlns:w10="urn:schemas-microsoft-com:office:word" xmlns:w="http://schemas.openxmlformats.org/wordprocessingml/2006/main" xmlns:w14="http://schemas.microsoft.com/office/word/2010/wordml" xmlns:w15="http://schemas.microsoft.com/office/word/2012/wordml" xmlns:w16cex="http://schemas.microsoft.com/office/word/2018/wordml/cex" xmlns:w16cid="http://schemas.microsoft.com/office/word/2016/wordml/cid" xmlns:w16="http://schemas.microsoft.com/office/word/2018/wordml" xmlns:w16se="http://schemas.microsoft.com/office/word/2015/wordml/symex" xmlns:wpg="http://schemas.microsoft.com/office/word/2010/wordprocessingGroup" xmlns:wpi="http://schemas.microsoft.com/office/word/2010/wordprocessingInk" xmlns:wne="http://schemas.microsoft.com/office/word/2006/wordml" xmlns:wps="http://schemas.microsoft.com/office/word/2010/wordprocessingShape" mc:Ignorable="w14 w15 w16se w16cid w16 w16cex wp14">
+<w:ftr xmlns:wpc="http://schemas.microsoft.com/office/word/2010/wordprocessingCanvas" xmlns:cx="http://schemas.microsoft.com/office/drawing/2014/chartex" xmlns:cx1="http://schemas.microsoft.com/office/drawing/2015/9/8/chartex" xmlns:cx2="http://schemas.microsoft.com/office/drawing/2015/10/21/chartex" xmlns:cx3="http://schemas.microsoft.com/office/drawing/2016/5/9/chartex" xmlns:cx4="http://schemas.microsoft.com/office/drawing/2016/5/10/chartex" xmlns:cx5="http://schemas.microsoft.com/office/drawing/2016/5/11/chartex" xmlns:cx6="http://schemas.microsoft.com/office/drawing/2016/5/12/chartex" xmlns:cx7="http://schemas.microsoft.com/office/drawing/2016/5/13/chartex" xmlns:cx8="http://schemas.microsoft.com/office/drawing/2016/5/14/chartex" xmlns:mc="http://schemas.openxmlformats.org/markup-compatibility/2006" xmlns:aink="http://schemas.microsoft.com/office/drawing/2016/ink" xmlns:am3d="http://schemas.microsoft.com/office/drawing/2017/model3d" xmlns:o="urn:schemas-microsoft-com:office:office" xmlns:r="http://schemas.openxmlformats.org/officeDocument/2006/relationships" xmlns:m="http://schemas.openxmlformats.org/officeDocument/2006/math" xmlns:v="urn:schemas-microsoft-com:vml" xmlns:wp14="http://schemas.microsoft.com/office/word/2010/wordprocessingDrawing" xmlns:wp="http://schemas.openxmlformats.org/drawingml/2006/wordprocessingDrawing" xmlns:w10="urn:schemas-microsoft-com:office:word" xmlns:w="http://schemas.openxmlformats.org/wordprocessingml/2006/main" xmlns:w14="http://schemas.microsoft.com/office/word/2010/wordml" xmlns:w15="http://schemas.microsoft.com/office/word/2012/wordml" xmlns:w16cex="http://schemas.microsoft.com/office/word/2018/wordml/cex" xmlns:w16cid="http://schemas.microsoft.com/office/word/2016/wordml/cid" xmlns:w16="http://schemas.microsoft.com/office/word/2018/wordml" xmlns:w16sdtdh="http://schemas.microsoft.com/office/word/2020/wordml/sdtdatahash" xmlns:w16se="http://schemas.microsoft.com/office/word/2015/wordml/symex" xmlns:wpg="http://schemas.microsoft.com/office/word/2010/wordprocessingGroup" xmlns:wpi="http://schemas.microsoft.com/office/word/2010/wordprocessingInk" xmlns:wne="http://schemas.microsoft.com/office/word/2006/wordml" xmlns:wps="http://schemas.microsoft.com/office/word/2010/wordprocessingShape" mc:Ignorable="w14 w15 w16se w16cid w16 w16cex w16sdtdh wp14">
   <w:sdt>
     <w:sdtPr>
       <w:id w:val="819160148"/>
@@ -12421,7 +12177,7 @@
 </file>
 
 <file path=word/footer2.xml><?xml version="1.0" encoding="utf-8"?>
-<w:ftr xmlns:wpc="http://schemas.microsoft.com/office/word/2010/wordprocessingCanvas" xmlns:cx="http://schemas.microsoft.com/office/drawing/2014/chartex" xmlns:cx1="http://schemas.microsoft.com/office/drawing/2015/9/8/chartex" xmlns:cx2="http://schemas.microsoft.com/office/drawing/2015/10/21/chartex" xmlns:cx3="http://schemas.microsoft.com/office/drawing/2016/5/9/chartex" xmlns:cx4="http://schemas.microsoft.com/office/drawing/2016/5/10/chartex" xmlns:cx5="http://schemas.microsoft.com/office/drawing/2016/5/11/chartex" xmlns:cx6="http://schemas.microsoft.com/office/drawing/2016/5/12/chartex" xmlns:cx7="http://schemas.microsoft.com/office/drawing/2016/5/13/chartex" xmlns:cx8="http://schemas.microsoft.com/office/drawing/2016/5/14/chartex" xmlns:mc="http://schemas.openxmlformats.org/markup-compatibility/2006" xmlns:aink="http://schemas.microsoft.com/office/drawing/2016/ink" xmlns:am3d="http://schemas.microsoft.com/office/drawing/2017/model3d" xmlns:o="urn:schemas-microsoft-com:office:office" xmlns:r="http://schemas.openxmlformats.org/officeDocument/2006/relationships" xmlns:m="http://schemas.openxmlformats.org/officeDocument/2006/math" xmlns:v="urn:schemas-microsoft-com:vml" xmlns:wp14="http://schemas.microsoft.com/office/word/2010/wordprocessingDrawing" xmlns:wp="http://schemas.openxmlformats.org/drawingml/2006/wordprocessingDrawing" xmlns:w10="urn:schemas-microsoft-com:office:word" xmlns:w="http://schemas.openxmlformats.org/wordprocessingml/2006/main" xmlns:w14="http://schemas.microsoft.com/office/word/2010/wordml" xmlns:w15="http://schemas.microsoft.com/office/word/2012/wordml" xmlns:w16cex="http://schemas.microsoft.com/office/word/2018/wordml/cex" xmlns:w16cid="http://schemas.microsoft.com/office/word/2016/wordml/cid" xmlns:w16="http://schemas.microsoft.com/office/word/2018/wordml" xmlns:w16se="http://schemas.microsoft.com/office/word/2015/wordml/symex" xmlns:wpg="http://schemas.microsoft.com/office/word/2010/wordprocessingGroup" xmlns:wpi="http://schemas.microsoft.com/office/word/2010/wordprocessingInk" xmlns:wne="http://schemas.microsoft.com/office/word/2006/wordml" xmlns:wps="http://schemas.microsoft.com/office/word/2010/wordprocessingShape" mc:Ignorable="w14 w15 w16se w16cid w16 w16cex wp14">
+<w:ftr xmlns:wpc="http://schemas.microsoft.com/office/word/2010/wordprocessingCanvas" xmlns:cx="http://schemas.microsoft.com/office/drawing/2014/chartex" xmlns:cx1="http://schemas.microsoft.com/office/drawing/2015/9/8/chartex" xmlns:cx2="http://schemas.microsoft.com/office/drawing/2015/10/21/chartex" xmlns:cx3="http://schemas.microsoft.com/office/drawing/2016/5/9/chartex" xmlns:cx4="http://schemas.microsoft.com/office/drawing/2016/5/10/chartex" xmlns:cx5="http://schemas.microsoft.com/office/drawing/2016/5/11/chartex" xmlns:cx6="http://schemas.microsoft.com/office/drawing/2016/5/12/chartex" xmlns:cx7="http://schemas.microsoft.com/office/drawing/2016/5/13/chartex" xmlns:cx8="http://schemas.microsoft.com/office/drawing/2016/5/14/chartex" xmlns:mc="http://schemas.openxmlformats.org/markup-compatibility/2006" xmlns:aink="http://schemas.microsoft.com/office/drawing/2016/ink" xmlns:am3d="http://schemas.microsoft.com/office/drawing/2017/model3d" xmlns:o="urn:schemas-microsoft-com:office:office" xmlns:r="http://schemas.openxmlformats.org/officeDocument/2006/relationships" xmlns:m="http://schemas.openxmlformats.org/officeDocument/2006/math" xmlns:v="urn:schemas-microsoft-com:vml" xmlns:wp14="http://schemas.microsoft.com/office/word/2010/wordprocessingDrawing" xmlns:wp="http://schemas.openxmlformats.org/drawingml/2006/wordprocessingDrawing" xmlns:w10="urn:schemas-microsoft-com:office:word" xmlns:w="http://schemas.openxmlformats.org/wordprocessingml/2006/main" xmlns:w14="http://schemas.microsoft.com/office/word/2010/wordml" xmlns:w15="http://schemas.microsoft.com/office/word/2012/wordml" xmlns:w16cex="http://schemas.microsoft.com/office/word/2018/wordml/cex" xmlns:w16cid="http://schemas.microsoft.com/office/word/2016/wordml/cid" xmlns:w16="http://schemas.microsoft.com/office/word/2018/wordml" xmlns:w16sdtdh="http://schemas.microsoft.com/office/word/2020/wordml/sdtdatahash" xmlns:w16se="http://schemas.microsoft.com/office/word/2015/wordml/symex" xmlns:wpg="http://schemas.microsoft.com/office/word/2010/wordprocessingGroup" xmlns:wpi="http://schemas.microsoft.com/office/word/2010/wordprocessingInk" xmlns:wne="http://schemas.microsoft.com/office/word/2006/wordml" xmlns:wps="http://schemas.microsoft.com/office/word/2010/wordprocessingShape" mc:Ignorable="w14 w15 w16se w16cid w16 w16cex w16sdtdh wp14">
   <w:sdt>
     <w:sdtPr>
       <w:id w:val="-2097550264"/>
@@ -12474,7 +12230,7 @@
 </file>
 
 <file path=word/footnotes.xml><?xml version="1.0" encoding="utf-8"?>
-<w:footnotes xmlns:wpc="http://schemas.microsoft.com/office/word/2010/wordprocessingCanvas" xmlns:cx="http://schemas.microsoft.com/office/drawing/2014/chartex" xmlns:cx1="http://schemas.microsoft.com/office/drawing/2015/9/8/chartex" xmlns:cx2="http://schemas.microsoft.com/office/drawing/2015/10/21/chartex" xmlns:cx3="http://schemas.microsoft.com/office/drawing/2016/5/9/chartex" xmlns:cx4="http://schemas.microsoft.com/office/drawing/2016/5/10/chartex" xmlns:cx5="http://schemas.microsoft.com/office/drawing/2016/5/11/chartex" xmlns:cx6="http://schemas.microsoft.com/office/drawing/2016/5/12/chartex" xmlns:cx7="http://schemas.microsoft.com/office/drawing/2016/5/13/chartex" xmlns:cx8="http://schemas.microsoft.com/office/drawing/2016/5/14/chartex" xmlns:mc="http://schemas.openxmlformats.org/markup-compatibility/2006" xmlns:aink="http://schemas.microsoft.com/office/drawing/2016/ink" xmlns:am3d="http://schemas.microsoft.com/office/drawing/2017/model3d" xmlns:o="urn:schemas-microsoft-com:office:office" xmlns:r="http://schemas.openxmlformats.org/officeDocument/2006/relationships" xmlns:m="http://schemas.openxmlformats.org/officeDocument/2006/math" xmlns:v="urn:schemas-microsoft-com:vml" xmlns:wp14="http://schemas.microsoft.com/office/word/2010/wordprocessingDrawing" xmlns:wp="http://schemas.openxmlformats.org/drawingml/2006/wordprocessingDrawing" xmlns:w10="urn:schemas-microsoft-com:office:word" xmlns:w="http://schemas.openxmlformats.org/wordprocessingml/2006/main" xmlns:w14="http://schemas.microsoft.com/office/word/2010/wordml" xmlns:w15="http://schemas.microsoft.com/office/word/2012/wordml" xmlns:w16cex="http://schemas.microsoft.com/office/word/2018/wordml/cex" xmlns:w16cid="http://schemas.microsoft.com/office/word/2016/wordml/cid" xmlns:w16="http://schemas.microsoft.com/office/word/2018/wordml" xmlns:w16se="http://schemas.microsoft.com/office/word/2015/wordml/symex" xmlns:wpg="http://schemas.microsoft.com/office/word/2010/wordprocessingGroup" xmlns:wpi="http://schemas.microsoft.com/office/word/2010/wordprocessingInk" xmlns:wne="http://schemas.microsoft.com/office/word/2006/wordml" xmlns:wps="http://schemas.microsoft.com/office/word/2010/wordprocessingShape" mc:Ignorable="w14 w15 w16se w16cid w16 w16cex wp14">
+<w:footnotes xmlns:wpc="http://schemas.microsoft.com/office/word/2010/wordprocessingCanvas" xmlns:cx="http://schemas.microsoft.com/office/drawing/2014/chartex" xmlns:cx1="http://schemas.microsoft.com/office/drawing/2015/9/8/chartex" xmlns:cx2="http://schemas.microsoft.com/office/drawing/2015/10/21/chartex" xmlns:cx3="http://schemas.microsoft.com/office/drawing/2016/5/9/chartex" xmlns:cx4="http://schemas.microsoft.com/office/drawing/2016/5/10/chartex" xmlns:cx5="http://schemas.microsoft.com/office/drawing/2016/5/11/chartex" xmlns:cx6="http://schemas.microsoft.com/office/drawing/2016/5/12/chartex" xmlns:cx7="http://schemas.microsoft.com/office/drawing/2016/5/13/chartex" xmlns:cx8="http://schemas.microsoft.com/office/drawing/2016/5/14/chartex" xmlns:mc="http://schemas.openxmlformats.org/markup-compatibility/2006" xmlns:aink="http://schemas.microsoft.com/office/drawing/2016/ink" xmlns:am3d="http://schemas.microsoft.com/office/drawing/2017/model3d" xmlns:o="urn:schemas-microsoft-com:office:office" xmlns:r="http://schemas.openxmlformats.org/officeDocument/2006/relationships" xmlns:m="http://schemas.openxmlformats.org/officeDocument/2006/math" xmlns:v="urn:schemas-microsoft-com:vml" xmlns:wp14="http://schemas.microsoft.com/office/word/2010/wordprocessingDrawing" xmlns:wp="http://schemas.openxmlformats.org/drawingml/2006/wordprocessingDrawing" xmlns:w10="urn:schemas-microsoft-com:office:word" xmlns:w="http://schemas.openxmlformats.org/wordprocessingml/2006/main" xmlns:w14="http://schemas.microsoft.com/office/word/2010/wordml" xmlns:w15="http://schemas.microsoft.com/office/word/2012/wordml" xmlns:w16cex="http://schemas.microsoft.com/office/word/2018/wordml/cex" xmlns:w16cid="http://schemas.microsoft.com/office/word/2016/wordml/cid" xmlns:w16="http://schemas.microsoft.com/office/word/2018/wordml" xmlns:w16sdtdh="http://schemas.microsoft.com/office/word/2020/wordml/sdtdatahash" xmlns:w16se="http://schemas.microsoft.com/office/word/2015/wordml/symex" xmlns:wpg="http://schemas.microsoft.com/office/word/2010/wordprocessingGroup" xmlns:wpi="http://schemas.microsoft.com/office/word/2010/wordprocessingInk" xmlns:wne="http://schemas.microsoft.com/office/word/2006/wordml" xmlns:wps="http://schemas.microsoft.com/office/word/2010/wordprocessingShape" mc:Ignorable="w14 w15 w16se w16cid w16 w16cex w16sdtdh wp14">
   <w:footnote w:type="separator" w:id="-1">
     <w:p>
       <w:pPr>
@@ -12539,7 +12295,7 @@
 </file>
 
 <file path=word/numbering.xml><?xml version="1.0" encoding="utf-8"?>
-<w:numbering xmlns:wpc="http://schemas.microsoft.com/office/word/2010/wordprocessingCanvas" xmlns:cx="http://schemas.microsoft.com/office/drawing/2014/chartex" xmlns:cx1="http://schemas.microsoft.com/office/drawing/2015/9/8/chartex" xmlns:cx2="http://schemas.microsoft.com/office/drawing/2015/10/21/chartex" xmlns:cx3="http://schemas.microsoft.com/office/drawing/2016/5/9/chartex" xmlns:cx4="http://schemas.microsoft.com/office/drawing/2016/5/10/chartex" xmlns:cx5="http://schemas.microsoft.com/office/drawing/2016/5/11/chartex" xmlns:cx6="http://schemas.microsoft.com/office/drawing/2016/5/12/chartex" xmlns:cx7="http://schemas.microsoft.com/office/drawing/2016/5/13/chartex" xmlns:cx8="http://schemas.microsoft.com/office/drawing/2016/5/14/chartex" xmlns:mc="http://schemas.openxmlformats.org/markup-compatibility/2006" xmlns:aink="http://schemas.microsoft.com/office/drawing/2016/ink" xmlns:am3d="http://schemas.microsoft.com/office/drawing/2017/model3d" xmlns:o="urn:schemas-microsoft-com:office:office" xmlns:r="http://schemas.openxmlformats.org/officeDocument/2006/relationships" xmlns:m="http://schemas.openxmlformats.org/officeDocument/2006/math" xmlns:v="urn:schemas-microsoft-com:vml" xmlns:wp14="http://schemas.microsoft.com/office/word/2010/wordprocessingDrawing" xmlns:wp="http://schemas.openxmlformats.org/drawingml/2006/wordprocessingDrawing" xmlns:w10="urn:schemas-microsoft-com:office:word" xmlns:w="http://schemas.openxmlformats.org/wordprocessingml/2006/main" xmlns:w14="http://schemas.microsoft.com/office/word/2010/wordml" xmlns:w15="http://schemas.microsoft.com/office/word/2012/wordml" xmlns:w16cex="http://schemas.microsoft.com/office/word/2018/wordml/cex" xmlns:w16cid="http://schemas.microsoft.com/office/word/2016/wordml/cid" xmlns:w16="http://schemas.microsoft.com/office/word/2018/wordml" xmlns:w16se="http://schemas.microsoft.com/office/word/2015/wordml/symex" xmlns:wpg="http://schemas.microsoft.com/office/word/2010/wordprocessingGroup" xmlns:wpi="http://schemas.microsoft.com/office/word/2010/wordprocessingInk" xmlns:wne="http://schemas.microsoft.com/office/word/2006/wordml" xmlns:wps="http://schemas.microsoft.com/office/word/2010/wordprocessingShape" mc:Ignorable="w14 w15 w16se w16cid w16 w16cex wp14">
+<w:numbering xmlns:wpc="http://schemas.microsoft.com/office/word/2010/wordprocessingCanvas" xmlns:cx="http://schemas.microsoft.com/office/drawing/2014/chartex" xmlns:cx1="http://schemas.microsoft.com/office/drawing/2015/9/8/chartex" xmlns:cx2="http://schemas.microsoft.com/office/drawing/2015/10/21/chartex" xmlns:cx3="http://schemas.microsoft.com/office/drawing/2016/5/9/chartex" xmlns:cx4="http://schemas.microsoft.com/office/drawing/2016/5/10/chartex" xmlns:cx5="http://schemas.microsoft.com/office/drawing/2016/5/11/chartex" xmlns:cx6="http://schemas.microsoft.com/office/drawing/2016/5/12/chartex" xmlns:cx7="http://schemas.microsoft.com/office/drawing/2016/5/13/chartex" xmlns:cx8="http://schemas.microsoft.com/office/drawing/2016/5/14/chartex" xmlns:mc="http://schemas.openxmlformats.org/markup-compatibility/2006" xmlns:aink="http://schemas.microsoft.com/office/drawing/2016/ink" xmlns:am3d="http://schemas.microsoft.com/office/drawing/2017/model3d" xmlns:o="urn:schemas-microsoft-com:office:office" xmlns:r="http://schemas.openxmlformats.org/officeDocument/2006/relationships" xmlns:m="http://schemas.openxmlformats.org/officeDocument/2006/math" xmlns:v="urn:schemas-microsoft-com:vml" xmlns:wp14="http://schemas.microsoft.com/office/word/2010/wordprocessingDrawing" xmlns:wp="http://schemas.openxmlformats.org/drawingml/2006/wordprocessingDrawing" xmlns:w10="urn:schemas-microsoft-com:office:word" xmlns:w="http://schemas.openxmlformats.org/wordprocessingml/2006/main" xmlns:w14="http://schemas.microsoft.com/office/word/2010/wordml" xmlns:w15="http://schemas.microsoft.com/office/word/2012/wordml" xmlns:w16cex="http://schemas.microsoft.com/office/word/2018/wordml/cex" xmlns:w16cid="http://schemas.microsoft.com/office/word/2016/wordml/cid" xmlns:w16="http://schemas.microsoft.com/office/word/2018/wordml" xmlns:w16sdtdh="http://schemas.microsoft.com/office/word/2020/wordml/sdtdatahash" xmlns:w16se="http://schemas.microsoft.com/office/word/2015/wordml/symex" xmlns:wpg="http://schemas.microsoft.com/office/word/2010/wordprocessingGroup" xmlns:wpi="http://schemas.microsoft.com/office/word/2010/wordprocessingInk" xmlns:wne="http://schemas.microsoft.com/office/word/2006/wordml" xmlns:wps="http://schemas.microsoft.com/office/word/2010/wordprocessingShape" mc:Ignorable="w14 w15 w16se w16cid w16 w16cex w16sdtdh wp14">
   <w:abstractNum w:abstractNumId="0" w15:restartNumberingAfterBreak="0">
     <w:nsid w:val="24790014"/>
     <w:multiLevelType w:val="hybridMultilevel"/>
@@ -13019,7 +12775,7 @@
 </file>
 
 <file path=word/styles.xml><?xml version="1.0" encoding="utf-8"?>
-<w:styles xmlns:mc="http://schemas.openxmlformats.org/markup-compatibility/2006" xmlns:r="http://schemas.openxmlformats.org/officeDocument/2006/relationships" xmlns:w="http://schemas.openxmlformats.org/wordprocessingml/2006/main" xmlns:w14="http://schemas.microsoft.com/office/word/2010/wordml" xmlns:w15="http://schemas.microsoft.com/office/word/2012/wordml" xmlns:w16cex="http://schemas.microsoft.com/office/word/2018/wordml/cex" xmlns:w16cid="http://schemas.microsoft.com/office/word/2016/wordml/cid" xmlns:w16="http://schemas.microsoft.com/office/word/2018/wordml" xmlns:w16se="http://schemas.microsoft.com/office/word/2015/wordml/symex" mc:Ignorable="w14 w15 w16se w16cid w16 w16cex">
+<w:styles xmlns:mc="http://schemas.openxmlformats.org/markup-compatibility/2006" xmlns:r="http://schemas.openxmlformats.org/officeDocument/2006/relationships" xmlns:w="http://schemas.openxmlformats.org/wordprocessingml/2006/main" xmlns:w14="http://schemas.microsoft.com/office/word/2010/wordml" xmlns:w15="http://schemas.microsoft.com/office/word/2012/wordml" xmlns:w16cex="http://schemas.microsoft.com/office/word/2018/wordml/cex" xmlns:w16cid="http://schemas.microsoft.com/office/word/2016/wordml/cid" xmlns:w16="http://schemas.microsoft.com/office/word/2018/wordml" xmlns:w16sdtdh="http://schemas.microsoft.com/office/word/2020/wordml/sdtdatahash" xmlns:w16se="http://schemas.microsoft.com/office/word/2015/wordml/symex" mc:Ignorable="w14 w15 w16se w16cid w16 w16cex w16sdtdh">
   <w:docDefaults>
     <w:rPrDefault>
       <w:rPr>
@@ -14207,7 +13963,7 @@
 </file>
 
 <file path=word/glossary/document.xml><?xml version="1.0" encoding="utf-8"?>
-<w:glossaryDocument xmlns:wpc="http://schemas.microsoft.com/office/word/2010/wordprocessingCanvas" xmlns:cx="http://schemas.microsoft.com/office/drawing/2014/chartex" xmlns:cx1="http://schemas.microsoft.com/office/drawing/2015/9/8/chartex" xmlns:cx2="http://schemas.microsoft.com/office/drawing/2015/10/21/chartex" xmlns:cx3="http://schemas.microsoft.com/office/drawing/2016/5/9/chartex" xmlns:cx4="http://schemas.microsoft.com/office/drawing/2016/5/10/chartex" xmlns:cx5="http://schemas.microsoft.com/office/drawing/2016/5/11/chartex" xmlns:cx6="http://schemas.microsoft.com/office/drawing/2016/5/12/chartex" xmlns:cx7="http://schemas.microsoft.com/office/drawing/2016/5/13/chartex" xmlns:cx8="http://schemas.microsoft.com/office/drawing/2016/5/14/chartex" xmlns:mc="http://schemas.openxmlformats.org/markup-compatibility/2006" xmlns:aink="http://schemas.microsoft.com/office/drawing/2016/ink" xmlns:am3d="http://schemas.microsoft.com/office/drawing/2017/model3d" xmlns:o="urn:schemas-microsoft-com:office:office" xmlns:r="http://schemas.openxmlformats.org/officeDocument/2006/relationships" xmlns:m="http://schemas.openxmlformats.org/officeDocument/2006/math" xmlns:v="urn:schemas-microsoft-com:vml" xmlns:wp14="http://schemas.microsoft.com/office/word/2010/wordprocessingDrawing" xmlns:wp="http://schemas.openxmlformats.org/drawingml/2006/wordprocessingDrawing" xmlns:w10="urn:schemas-microsoft-com:office:word" xmlns:w="http://schemas.openxmlformats.org/wordprocessingml/2006/main" xmlns:w14="http://schemas.microsoft.com/office/word/2010/wordml" xmlns:w15="http://schemas.microsoft.com/office/word/2012/wordml" xmlns:w16cex="http://schemas.microsoft.com/office/word/2018/wordml/cex" xmlns:w16cid="http://schemas.microsoft.com/office/word/2016/wordml/cid" xmlns:w16="http://schemas.microsoft.com/office/word/2018/wordml" xmlns:w16se="http://schemas.microsoft.com/office/word/2015/wordml/symex" xmlns:wpg="http://schemas.microsoft.com/office/word/2010/wordprocessingGroup" xmlns:wpi="http://schemas.microsoft.com/office/word/2010/wordprocessingInk" xmlns:wne="http://schemas.microsoft.com/office/word/2006/wordml" xmlns:wps="http://schemas.microsoft.com/office/word/2010/wordprocessingShape" mc:Ignorable="w14 w15 w16se w16cid w16 w16cex wp14">
+<w:glossaryDocument xmlns:wpc="http://schemas.microsoft.com/office/word/2010/wordprocessingCanvas" xmlns:cx="http://schemas.microsoft.com/office/drawing/2014/chartex" xmlns:cx1="http://schemas.microsoft.com/office/drawing/2015/9/8/chartex" xmlns:cx2="http://schemas.microsoft.com/office/drawing/2015/10/21/chartex" xmlns:cx3="http://schemas.microsoft.com/office/drawing/2016/5/9/chartex" xmlns:cx4="http://schemas.microsoft.com/office/drawing/2016/5/10/chartex" xmlns:cx5="http://schemas.microsoft.com/office/drawing/2016/5/11/chartex" xmlns:cx6="http://schemas.microsoft.com/office/drawing/2016/5/12/chartex" xmlns:cx7="http://schemas.microsoft.com/office/drawing/2016/5/13/chartex" xmlns:cx8="http://schemas.microsoft.com/office/drawing/2016/5/14/chartex" xmlns:mc="http://schemas.openxmlformats.org/markup-compatibility/2006" xmlns:aink="http://schemas.microsoft.com/office/drawing/2016/ink" xmlns:am3d="http://schemas.microsoft.com/office/drawing/2017/model3d" xmlns:o="urn:schemas-microsoft-com:office:office" xmlns:r="http://schemas.openxmlformats.org/officeDocument/2006/relationships" xmlns:m="http://schemas.openxmlformats.org/officeDocument/2006/math" xmlns:v="urn:schemas-microsoft-com:vml" xmlns:wp14="http://schemas.microsoft.com/office/word/2010/wordprocessingDrawing" xmlns:wp="http://schemas.openxmlformats.org/drawingml/2006/wordprocessingDrawing" xmlns:w10="urn:schemas-microsoft-com:office:word" xmlns:w="http://schemas.openxmlformats.org/wordprocessingml/2006/main" xmlns:w14="http://schemas.microsoft.com/office/word/2010/wordml" xmlns:w15="http://schemas.microsoft.com/office/word/2012/wordml" xmlns:w16cex="http://schemas.microsoft.com/office/word/2018/wordml/cex" xmlns:w16cid="http://schemas.microsoft.com/office/word/2016/wordml/cid" xmlns:w16="http://schemas.microsoft.com/office/word/2018/wordml" xmlns:w16sdtdh="http://schemas.microsoft.com/office/word/2020/wordml/sdtdatahash" xmlns:w16se="http://schemas.microsoft.com/office/word/2015/wordml/symex" xmlns:wpg="http://schemas.microsoft.com/office/word/2010/wordprocessingGroup" xmlns:wpi="http://schemas.microsoft.com/office/word/2010/wordprocessingInk" xmlns:wne="http://schemas.microsoft.com/office/word/2006/wordml" xmlns:wps="http://schemas.microsoft.com/office/word/2010/wordprocessingShape" mc:Ignorable="w14 w15 w16se w16cid w16 w16cex w16sdtdh wp14">
   <w:docParts>
     <w:docPart>
       <w:docPartPr>
@@ -14272,13 +14028,13 @@
 </file>
 
 <file path=word/glossary/fontTable.xml><?xml version="1.0" encoding="utf-8"?>
-<w:fonts xmlns:mc="http://schemas.openxmlformats.org/markup-compatibility/2006" xmlns:r="http://schemas.openxmlformats.org/officeDocument/2006/relationships" xmlns:w="http://schemas.openxmlformats.org/wordprocessingml/2006/main" xmlns:w14="http://schemas.microsoft.com/office/word/2010/wordml" xmlns:w15="http://schemas.microsoft.com/office/word/2012/wordml" xmlns:w16cex="http://schemas.microsoft.com/office/word/2018/wordml/cex" xmlns:w16cid="http://schemas.microsoft.com/office/word/2016/wordml/cid" xmlns:w16="http://schemas.microsoft.com/office/word/2018/wordml" xmlns:w16se="http://schemas.microsoft.com/office/word/2015/wordml/symex" mc:Ignorable="w14 w15 w16se w16cid w16 w16cex">
+<w:fonts xmlns:mc="http://schemas.openxmlformats.org/markup-compatibility/2006" xmlns:r="http://schemas.openxmlformats.org/officeDocument/2006/relationships" xmlns:w="http://schemas.openxmlformats.org/wordprocessingml/2006/main" xmlns:w14="http://schemas.microsoft.com/office/word/2010/wordml" xmlns:w15="http://schemas.microsoft.com/office/word/2012/wordml" xmlns:w16cex="http://schemas.microsoft.com/office/word/2018/wordml/cex" xmlns:w16cid="http://schemas.microsoft.com/office/word/2016/wordml/cid" xmlns:w16="http://schemas.microsoft.com/office/word/2018/wordml" xmlns:w16sdtdh="http://schemas.microsoft.com/office/word/2020/wordml/sdtdatahash" xmlns:w16se="http://schemas.microsoft.com/office/word/2015/wordml/symex" mc:Ignorable="w14 w15 w16se w16cid w16 w16cex w16sdtdh">
   <w:font w:name="Times New Roman">
     <w:panose1 w:val="02020603050405020304"/>
     <w:charset w:val="00"/>
     <w:family w:val="roman"/>
     <w:pitch w:val="variable"/>
-    <w:sig w:usb0="E0002AFF" w:usb1="C0007843" w:usb2="00000009" w:usb3="00000000" w:csb0="000001FF" w:csb1="00000000"/>
+    <w:sig w:usb0="E0002EFF" w:usb1="C000785B" w:usb2="00000009" w:usb3="00000000" w:csb0="000001FF" w:csb1="00000000"/>
   </w:font>
   <w:font w:name="Courier New">
     <w:panose1 w:val="02070309020205020404"/>
@@ -14306,14 +14062,14 @@
     <w:charset w:val="00"/>
     <w:family w:val="swiss"/>
     <w:pitch w:val="variable"/>
-    <w:sig w:usb0="E0002AFF" w:usb1="4000ACFF" w:usb2="00000001" w:usb3="00000000" w:csb0="000001FF" w:csb1="00000000"/>
+    <w:sig w:usb0="E4002EFF" w:usb1="C000247B" w:usb2="00000009" w:usb3="00000000" w:csb0="000001FF" w:csb1="00000000"/>
   </w:font>
   <w:font w:name="Calibri Light">
     <w:panose1 w:val="020F0302020204030204"/>
     <w:charset w:val="00"/>
     <w:family w:val="swiss"/>
     <w:pitch w:val="variable"/>
-    <w:sig w:usb0="A0002AEF" w:usb1="4000207B" w:usb2="00000000" w:usb3="00000000" w:csb0="000001FF" w:csb1="00000000"/>
+    <w:sig w:usb0="E4002EFF" w:usb1="C000247B" w:usb2="00000009" w:usb3="00000000" w:csb0="000001FF" w:csb1="00000000"/>
   </w:font>
   <w:font w:name="Segoe UI">
     <w:panose1 w:val="020B0502040204020203"/>
@@ -14326,7 +14082,7 @@
 </file>
 
 <file path=word/glossary/settings.xml><?xml version="1.0" encoding="utf-8"?>
-<w:settings xmlns:mc="http://schemas.openxmlformats.org/markup-compatibility/2006" xmlns:o="urn:schemas-microsoft-com:office:office" xmlns:r="http://schemas.openxmlformats.org/officeDocument/2006/relationships" xmlns:m="http://schemas.openxmlformats.org/officeDocument/2006/math" xmlns:v="urn:schemas-microsoft-com:vml" xmlns:w10="urn:schemas-microsoft-com:office:word" xmlns:w="http://schemas.openxmlformats.org/wordprocessingml/2006/main" xmlns:w14="http://schemas.microsoft.com/office/word/2010/wordml" xmlns:w15="http://schemas.microsoft.com/office/word/2012/wordml" xmlns:w16cex="http://schemas.microsoft.com/office/word/2018/wordml/cex" xmlns:w16cid="http://schemas.microsoft.com/office/word/2016/wordml/cid" xmlns:w16="http://schemas.microsoft.com/office/word/2018/wordml" xmlns:w16se="http://schemas.microsoft.com/office/word/2015/wordml/symex" xmlns:sl="http://schemas.openxmlformats.org/schemaLibrary/2006/main" mc:Ignorable="w14 w15 w16se w16cid w16 w16cex">
+<w:settings xmlns:mc="http://schemas.openxmlformats.org/markup-compatibility/2006" xmlns:o="urn:schemas-microsoft-com:office:office" xmlns:r="http://schemas.openxmlformats.org/officeDocument/2006/relationships" xmlns:m="http://schemas.openxmlformats.org/officeDocument/2006/math" xmlns:v="urn:schemas-microsoft-com:vml" xmlns:w10="urn:schemas-microsoft-com:office:word" xmlns:w="http://schemas.openxmlformats.org/wordprocessingml/2006/main" xmlns:w14="http://schemas.microsoft.com/office/word/2010/wordml" xmlns:w15="http://schemas.microsoft.com/office/word/2012/wordml" xmlns:w16cex="http://schemas.microsoft.com/office/word/2018/wordml/cex" xmlns:w16cid="http://schemas.microsoft.com/office/word/2016/wordml/cid" xmlns:w16="http://schemas.microsoft.com/office/word/2018/wordml" xmlns:w16sdtdh="http://schemas.microsoft.com/office/word/2020/wordml/sdtdatahash" xmlns:w16se="http://schemas.microsoft.com/office/word/2015/wordml/symex" xmlns:sl="http://schemas.openxmlformats.org/schemaLibrary/2006/main" mc:Ignorable="w14 w15 w16se w16cid w16 w16cex w16sdtdh">
   <w:view w:val="normal"/>
   <w:revisionView w:comments="0"/>
   <w:defaultTabStop w:val="720"/>
@@ -14367,7 +14123,7 @@
 </file>
 
 <file path=word/glossary/styles.xml><?xml version="1.0" encoding="utf-8"?>
-<w:styles xmlns:mc="http://schemas.openxmlformats.org/markup-compatibility/2006" xmlns:r="http://schemas.openxmlformats.org/officeDocument/2006/relationships" xmlns:w="http://schemas.openxmlformats.org/wordprocessingml/2006/main" xmlns:w14="http://schemas.microsoft.com/office/word/2010/wordml" xmlns:w15="http://schemas.microsoft.com/office/word/2012/wordml" xmlns:w16cex="http://schemas.microsoft.com/office/word/2018/wordml/cex" xmlns:w16cid="http://schemas.microsoft.com/office/word/2016/wordml/cid" xmlns:w16="http://schemas.microsoft.com/office/word/2018/wordml" xmlns:w16se="http://schemas.microsoft.com/office/word/2015/wordml/symex" mc:Ignorable="w14 w15 w16se w16cid w16 w16cex">
+<w:styles xmlns:mc="http://schemas.openxmlformats.org/markup-compatibility/2006" xmlns:r="http://schemas.openxmlformats.org/officeDocument/2006/relationships" xmlns:w="http://schemas.openxmlformats.org/wordprocessingml/2006/main" xmlns:w14="http://schemas.microsoft.com/office/word/2010/wordml" xmlns:w15="http://schemas.microsoft.com/office/word/2012/wordml" xmlns:w16cex="http://schemas.microsoft.com/office/word/2018/wordml/cex" xmlns:w16cid="http://schemas.microsoft.com/office/word/2016/wordml/cid" xmlns:w16="http://schemas.microsoft.com/office/word/2018/wordml" xmlns:w16sdtdh="http://schemas.microsoft.com/office/word/2020/wordml/sdtdatahash" xmlns:w16se="http://schemas.microsoft.com/office/word/2015/wordml/symex" mc:Ignorable="w14 w15 w16se w16cid w16 w16cex w16sdtdh">
   <w:docDefaults>
     <w:rPrDefault>
       <w:rPr>
@@ -14814,7 +14570,7 @@
 </file>
 
 <file path=word/glossary/webSettings.xml><?xml version="1.0" encoding="utf-8"?>
-<w:webSettings xmlns:mc="http://schemas.openxmlformats.org/markup-compatibility/2006" xmlns:r="http://schemas.openxmlformats.org/officeDocument/2006/relationships" xmlns:w="http://schemas.openxmlformats.org/wordprocessingml/2006/main" xmlns:w14="http://schemas.microsoft.com/office/word/2010/wordml" xmlns:w15="http://schemas.microsoft.com/office/word/2012/wordml" xmlns:w16cex="http://schemas.microsoft.com/office/word/2018/wordml/cex" xmlns:w16cid="http://schemas.microsoft.com/office/word/2016/wordml/cid" xmlns:w16="http://schemas.microsoft.com/office/word/2018/wordml" xmlns:w16se="http://schemas.microsoft.com/office/word/2015/wordml/symex" mc:Ignorable="w14 w15 w16se w16cid w16 w16cex">
+<w:webSettings xmlns:mc="http://schemas.openxmlformats.org/markup-compatibility/2006" xmlns:r="http://schemas.openxmlformats.org/officeDocument/2006/relationships" xmlns:w="http://schemas.openxmlformats.org/wordprocessingml/2006/main" xmlns:w14="http://schemas.microsoft.com/office/word/2010/wordml" xmlns:w15="http://schemas.microsoft.com/office/word/2012/wordml" xmlns:w16cex="http://schemas.microsoft.com/office/word/2018/wordml/cex" xmlns:w16cid="http://schemas.microsoft.com/office/word/2016/wordml/cid" xmlns:w16="http://schemas.microsoft.com/office/word/2018/wordml" xmlns:w16sdtdh="http://schemas.microsoft.com/office/word/2020/wordml/sdtdatahash" xmlns:w16se="http://schemas.microsoft.com/office/word/2015/wordml/symex" mc:Ignorable="w14 w15 w16se w16cid w16 w16cex w16sdtdh">
   <w:optimizeForBrowser/>
   <w:allowPNG/>
 </w:webSettings>

</xml_diff>